<commit_message>
Compessed coding standards files for printing ease. Added missing date to teacher meeting 3-19. Updated meeting minutes for 5-4. Refactored Josh's WriteToCSV and Riley's WriteToTxt functions to make it easier for ReadOutputFile. Added some new test files for ReadOutputFile
</commit_message>
<xml_diff>
--- a/Documents/Meetings/3_19_2015_TeacherMeeting/2_TeacherMeeting.docx
+++ b/Documents/Meetings/3_19_2015_TeacherMeeting/2_TeacherMeeting.docx
@@ -12,6 +12,8 @@
           <w:szCs w:val="24"/>
         </w:rPr>
       </w:pPr>
+      <w:bookmarkStart w:id="0" w:name="_GoBack"/>
+      <w:bookmarkEnd w:id="0"/>
       <w:r>
         <w:rPr>
           <w:rFonts w:ascii="Times New Roman" w:hAnsi="Times New Roman" w:cs="Times New Roman"/>
@@ -748,8 +750,6 @@
         </w:rPr>
         <w:t>nd</w:t>
       </w:r>
-      <w:bookmarkStart w:id="0" w:name="_GoBack"/>
-      <w:bookmarkEnd w:id="0"/>
     </w:p>
     <w:p>
       <w:pPr>
@@ -1063,7 +1063,13 @@
       <w:rPr>
         <w:color w:val="404040" w:themeColor="text1" w:themeTint="BF"/>
       </w:rPr>
-      <w:t>TEMP, 2015</w:t>
+      <w:t>May 19</w:t>
+    </w:r>
+    <w:r>
+      <w:rPr>
+        <w:color w:val="404040" w:themeColor="text1" w:themeTint="BF"/>
+      </w:rPr>
+      <w:t>, 2015</w:t>
     </w:r>
   </w:p>
 </w:hdr>

</xml_diff>